<commit_message>
Added answers on postmortem report
</commit_message>
<xml_diff>
--- a/Postmortem Report-SRS_Delivery-1.docx
+++ b/Postmortem Report-SRS_Delivery-1.docx
@@ -1,6 +1,6 @@
 
 <file path=word/document.xml><?xml version="1.0" encoding="utf-8"?>
-<w:document xmlns:wpc="http://schemas.microsoft.com/office/word/2010/wordprocessingCanvas" xmlns:cx="http://schemas.microsoft.com/office/drawing/2014/chartex" xmlns:cx1="http://schemas.microsoft.com/office/drawing/2015/9/8/chartex" xmlns:cx2="http://schemas.microsoft.com/office/drawing/2015/10/21/chartex" xmlns:cx3="http://schemas.microsoft.com/office/drawing/2016/5/9/chartex" xmlns:cx4="http://schemas.microsoft.com/office/drawing/2016/5/10/chartex" xmlns:cx5="http://schemas.microsoft.com/office/drawing/2016/5/11/chartex" xmlns:cx6="http://schemas.microsoft.com/office/drawing/2016/5/12/chartex" xmlns:cx7="http://schemas.microsoft.com/office/drawing/2016/5/13/chartex" xmlns:cx8="http://schemas.microsoft.com/office/drawing/2016/5/14/chartex" xmlns:mc="http://schemas.openxmlformats.org/markup-compatibility/2006" xmlns:aink="http://schemas.microsoft.com/office/drawing/2016/ink" xmlns:am3d="http://schemas.microsoft.com/office/drawing/2017/model3d" xmlns:o="urn:schemas-microsoft-com:office:office" xmlns:r="http://schemas.openxmlformats.org/officeDocument/2006/relationships" xmlns:m="http://schemas.openxmlformats.org/officeDocument/2006/math" xmlns:v="urn:schemas-microsoft-com:vml" xmlns:wp14="http://schemas.microsoft.com/office/word/2010/wordprocessingDrawing" xmlns:wp="http://schemas.openxmlformats.org/drawingml/2006/wordprocessingDrawing" xmlns:w10="urn:schemas-microsoft-com:office:word" xmlns:w="http://schemas.openxmlformats.org/wordprocessingml/2006/main" xmlns:w14="http://schemas.microsoft.com/office/word/2010/wordml" xmlns:w15="http://schemas.microsoft.com/office/word/2012/wordml" xmlns:w16cex="http://schemas.microsoft.com/office/word/2018/wordml/cex" xmlns:w16cid="http://schemas.microsoft.com/office/word/2016/wordml/cid" xmlns:w16="http://schemas.microsoft.com/office/word/2018/wordml" xmlns:w16se="http://schemas.microsoft.com/office/word/2015/wordml/symex" xmlns:wpg="http://schemas.microsoft.com/office/word/2010/wordprocessingGroup" xmlns:wpi="http://schemas.microsoft.com/office/word/2010/wordprocessingInk" xmlns:wne="http://schemas.microsoft.com/office/word/2006/wordml" xmlns:wps="http://schemas.microsoft.com/office/word/2010/wordprocessingShape" mc:Ignorable="w14 w15 w16se w16cid w16 w16cex wp14">
+<w:document xmlns:wpc="http://schemas.microsoft.com/office/word/2010/wordprocessingCanvas" xmlns:cx="http://schemas.microsoft.com/office/drawing/2014/chartex" xmlns:cx1="http://schemas.microsoft.com/office/drawing/2015/9/8/chartex" xmlns:cx2="http://schemas.microsoft.com/office/drawing/2015/10/21/chartex" xmlns:cx3="http://schemas.microsoft.com/office/drawing/2016/5/9/chartex" xmlns:cx4="http://schemas.microsoft.com/office/drawing/2016/5/10/chartex" xmlns:cx5="http://schemas.microsoft.com/office/drawing/2016/5/11/chartex" xmlns:cx6="http://schemas.microsoft.com/office/drawing/2016/5/12/chartex" xmlns:cx7="http://schemas.microsoft.com/office/drawing/2016/5/13/chartex" xmlns:cx8="http://schemas.microsoft.com/office/drawing/2016/5/14/chartex" xmlns:mc="http://schemas.openxmlformats.org/markup-compatibility/2006" xmlns:aink="http://schemas.microsoft.com/office/drawing/2016/ink" xmlns:am3d="http://schemas.microsoft.com/office/drawing/2017/model3d" xmlns:o="urn:schemas-microsoft-com:office:office" xmlns:r="http://schemas.openxmlformats.org/officeDocument/2006/relationships" xmlns:m="http://schemas.openxmlformats.org/officeDocument/2006/math" xmlns:v="urn:schemas-microsoft-com:vml" xmlns:wp14="http://schemas.microsoft.com/office/word/2010/wordprocessingDrawing" xmlns:wp="http://schemas.openxmlformats.org/drawingml/2006/wordprocessingDrawing" xmlns:w10="urn:schemas-microsoft-com:office:word" xmlns:w="http://schemas.openxmlformats.org/wordprocessingml/2006/main" xmlns:w14="http://schemas.microsoft.com/office/word/2010/wordml" xmlns:w15="http://schemas.microsoft.com/office/word/2012/wordml" xmlns:w16cid="http://schemas.microsoft.com/office/word/2016/wordml/cid" xmlns:w16se="http://schemas.microsoft.com/office/word/2015/wordml/symex" xmlns:wpg="http://schemas.microsoft.com/office/word/2010/wordprocessingGroup" xmlns:wpi="http://schemas.microsoft.com/office/word/2010/wordprocessingInk" xmlns:wne="http://schemas.microsoft.com/office/word/2006/wordml" xmlns:wps="http://schemas.microsoft.com/office/word/2010/wordprocessingShape" mc:Ignorable="w14 w15 w16se w16cid wp14">
   <w:body>
     <w:p>
       <w:pPr>
@@ -45,15 +45,7 @@
           <w:sz w:val="24"/>
           <w:szCs w:val="24"/>
         </w:rPr>
-        <w:t>You should conduct a post mortem analysis of the software requirements engineering activities and the whole project of your group assignment. The post mortem should be reported in a separate document from your SRS. It should, in detail, answer the followin</w:t>
-      </w:r>
-      <w:r>
-        <w:rPr>
-          <w:rFonts w:ascii="Times New Roman" w:eastAsia="Times New Roman" w:hAnsi="Times New Roman" w:cs="Times New Roman"/>
-          <w:sz w:val="24"/>
-          <w:szCs w:val="24"/>
-        </w:rPr>
-        <w:t>g questions:</w:t>
+        <w:t>You should conduct a post mortem analysis of the software requirements engineering activities and the whole project of your group assignment. The post mortem should be reported in a separate document from your SRS. It should, in detail, answer the following questions:</w:t>
       </w:r>
     </w:p>
     <w:p>
@@ -98,13 +90,17 @@
         <w:ind w:left="2260"/>
         <w:rPr>
           <w:rFonts w:ascii="Times New Roman" w:eastAsia="Times New Roman" w:hAnsi="Times New Roman" w:cs="Times New Roman"/>
-          <w:sz w:val="24"/>
-          <w:szCs w:val="24"/>
-        </w:rPr>
-      </w:pPr>
-      <w:r>
-        <w:rPr>
-          <w:rFonts w:ascii="Times New Roman" w:eastAsia="Times New Roman" w:hAnsi="Times New Roman" w:cs="Times New Roman"/>
+          <w:b/>
+          <w:bCs/>
+          <w:sz w:val="24"/>
+          <w:szCs w:val="24"/>
+        </w:rPr>
+      </w:pPr>
+      <w:r>
+        <w:rPr>
+          <w:rFonts w:ascii="Times New Roman" w:eastAsia="Times New Roman" w:hAnsi="Times New Roman" w:cs="Times New Roman"/>
+          <w:b/>
+          <w:bCs/>
           <w:sz w:val="24"/>
           <w:szCs w:val="24"/>
         </w:rPr>
@@ -199,25 +195,21 @@
         <w:ind w:left="2260"/>
         <w:rPr>
           <w:rFonts w:ascii="Times New Roman" w:eastAsia="Times New Roman" w:hAnsi="Times New Roman" w:cs="Times New Roman"/>
-          <w:sz w:val="24"/>
-          <w:szCs w:val="24"/>
-        </w:rPr>
-      </w:pPr>
-      <w:r>
-        <w:rPr>
-          <w:rFonts w:ascii="Times New Roman" w:eastAsia="Times New Roman" w:hAnsi="Times New Roman" w:cs="Times New Roman"/>
-          <w:sz w:val="24"/>
-          <w:szCs w:val="24"/>
-        </w:rPr>
-        <w:t>What was the disadvantage of this technique based on your experience</w:t>
-      </w:r>
-      <w:r>
-        <w:rPr>
-          <w:rFonts w:ascii="Times New Roman" w:eastAsia="Times New Roman" w:hAnsi="Times New Roman" w:cs="Times New Roman"/>
-          <w:sz w:val="24"/>
-          <w:szCs w:val="24"/>
-        </w:rPr>
-        <w:t xml:space="preserve"> in this assignment?</w:t>
+          <w:b/>
+          <w:bCs/>
+          <w:sz w:val="24"/>
+          <w:szCs w:val="24"/>
+        </w:rPr>
+      </w:pPr>
+      <w:r>
+        <w:rPr>
+          <w:rFonts w:ascii="Times New Roman" w:eastAsia="Times New Roman" w:hAnsi="Times New Roman" w:cs="Times New Roman"/>
+          <w:b/>
+          <w:bCs/>
+          <w:sz w:val="24"/>
+          <w:szCs w:val="24"/>
+        </w:rPr>
+        <w:t>What was the disadvantage of this technique based on your experience in this assignment?</w:t>
       </w:r>
     </w:p>
     <w:p>
@@ -263,7 +255,17 @@
           <w:sz w:val="24"/>
           <w:szCs w:val="24"/>
         </w:rPr>
-        <w:t>Does not provide an opportunity for clarifications and or incorporate new ideas.</w:t>
+        <w:t>Does not provid</w:t>
+      </w:r>
+      <w:bookmarkStart w:id="1" w:name="_GoBack"/>
+      <w:bookmarkEnd w:id="1"/>
+      <w:r>
+        <w:rPr>
+          <w:rFonts w:ascii="Times New Roman" w:eastAsia="Times New Roman" w:hAnsi="Times New Roman" w:cs="Times New Roman"/>
+          <w:sz w:val="24"/>
+          <w:szCs w:val="24"/>
+        </w:rPr>
+        <w:t>e an opportunity for clarifications and or incorporate new ideas.</w:t>
       </w:r>
     </w:p>
     <w:p>
@@ -311,25 +313,21 @@
         <w:ind w:left="2260" w:right="280"/>
         <w:rPr>
           <w:rFonts w:ascii="Times New Roman" w:eastAsia="Times New Roman" w:hAnsi="Times New Roman" w:cs="Times New Roman"/>
-          <w:sz w:val="24"/>
-          <w:szCs w:val="24"/>
-        </w:rPr>
-      </w:pPr>
-      <w:r>
-        <w:rPr>
-          <w:rFonts w:ascii="Times New Roman" w:eastAsia="Times New Roman" w:hAnsi="Times New Roman" w:cs="Times New Roman"/>
-          <w:sz w:val="24"/>
-          <w:szCs w:val="24"/>
-        </w:rPr>
-        <w:t>H</w:t>
-      </w:r>
-      <w:r>
-        <w:rPr>
-          <w:rFonts w:ascii="Times New Roman" w:eastAsia="Times New Roman" w:hAnsi="Times New Roman" w:cs="Times New Roman"/>
-          <w:sz w:val="24"/>
-          <w:szCs w:val="24"/>
-        </w:rPr>
-        <w:t>ow efficient was the technique, i.e. how good requirements did it help uncover given the time it took to use?</w:t>
+          <w:b/>
+          <w:bCs/>
+          <w:sz w:val="24"/>
+          <w:szCs w:val="24"/>
+        </w:rPr>
+      </w:pPr>
+      <w:r>
+        <w:rPr>
+          <w:rFonts w:ascii="Times New Roman" w:eastAsia="Times New Roman" w:hAnsi="Times New Roman" w:cs="Times New Roman"/>
+          <w:b/>
+          <w:bCs/>
+          <w:sz w:val="24"/>
+          <w:szCs w:val="24"/>
+        </w:rPr>
+        <w:t>How efficient was the technique, i.e. how good requirements did it help uncover given the time it took to use?</w:t>
       </w:r>
     </w:p>
     <w:p>
@@ -372,13 +370,17 @@
         <w:ind w:left="2260" w:right="280"/>
         <w:rPr>
           <w:rFonts w:ascii="Times New Roman" w:eastAsia="Times New Roman" w:hAnsi="Times New Roman" w:cs="Times New Roman"/>
-          <w:sz w:val="24"/>
-          <w:szCs w:val="24"/>
-        </w:rPr>
-      </w:pPr>
-      <w:r>
-        <w:rPr>
-          <w:rFonts w:ascii="Times New Roman" w:eastAsia="Times New Roman" w:hAnsi="Times New Roman" w:cs="Times New Roman"/>
+          <w:b/>
+          <w:bCs/>
+          <w:sz w:val="24"/>
+          <w:szCs w:val="24"/>
+        </w:rPr>
+      </w:pPr>
+      <w:r>
+        <w:rPr>
+          <w:rFonts w:ascii="Times New Roman" w:eastAsia="Times New Roman" w:hAnsi="Times New Roman" w:cs="Times New Roman"/>
+          <w:b/>
+          <w:bCs/>
           <w:sz w:val="24"/>
           <w:szCs w:val="24"/>
         </w:rPr>
@@ -425,25 +427,21 @@
         <w:ind w:left="2260" w:right="280"/>
         <w:rPr>
           <w:rFonts w:ascii="Times New Roman" w:eastAsia="Times New Roman" w:hAnsi="Times New Roman" w:cs="Times New Roman"/>
-          <w:sz w:val="24"/>
-          <w:szCs w:val="24"/>
-        </w:rPr>
-      </w:pPr>
-      <w:r>
-        <w:rPr>
-          <w:rFonts w:ascii="Times New Roman" w:eastAsia="Times New Roman" w:hAnsi="Times New Roman" w:cs="Times New Roman"/>
-          <w:sz w:val="24"/>
-          <w:szCs w:val="24"/>
-        </w:rPr>
-        <w:t>In which situations would you not use this technique i</w:t>
-      </w:r>
-      <w:r>
-        <w:rPr>
-          <w:rFonts w:ascii="Times New Roman" w:eastAsia="Times New Roman" w:hAnsi="Times New Roman" w:cs="Times New Roman"/>
-          <w:sz w:val="24"/>
-          <w:szCs w:val="24"/>
-        </w:rPr>
-        <w:t>n a future project?</w:t>
+          <w:b/>
+          <w:bCs/>
+          <w:sz w:val="24"/>
+          <w:szCs w:val="24"/>
+        </w:rPr>
+      </w:pPr>
+      <w:r>
+        <w:rPr>
+          <w:rFonts w:ascii="Times New Roman" w:eastAsia="Times New Roman" w:hAnsi="Times New Roman" w:cs="Times New Roman"/>
+          <w:b/>
+          <w:bCs/>
+          <w:sz w:val="24"/>
+          <w:szCs w:val="24"/>
+        </w:rPr>
+        <w:t>In which situations would you not use this technique in a future project?</w:t>
       </w:r>
     </w:p>
     <w:p>
@@ -462,7 +460,23 @@
           <w:sz w:val="24"/>
           <w:szCs w:val="24"/>
         </w:rPr>
-        <w:t>This technique cannot be used alone for complex projects; however it can be used in combination with other elicitation techniques like interviews, prototyping etc.  It may also not be suitable in projects where the stakeholders do not have sufficient domain knowledge and has vague requirements/ideas.</w:t>
+        <w:t xml:space="preserve">This technique cannot be used alone for complex projects; </w:t>
+      </w:r>
+      <w:r>
+        <w:rPr>
+          <w:rFonts w:ascii="Times New Roman" w:eastAsia="Times New Roman" w:hAnsi="Times New Roman" w:cs="Times New Roman"/>
+          <w:sz w:val="24"/>
+          <w:szCs w:val="24"/>
+        </w:rPr>
+        <w:t>however,</w:t>
+      </w:r>
+      <w:r>
+        <w:rPr>
+          <w:rFonts w:ascii="Times New Roman" w:eastAsia="Times New Roman" w:hAnsi="Times New Roman" w:cs="Times New Roman"/>
+          <w:sz w:val="24"/>
+          <w:szCs w:val="24"/>
+        </w:rPr>
+        <w:t xml:space="preserve"> it can be used in combination with other elicitation techniques like interviews, prototyping etc.  It may also not be suitable in projects where the stakeholders do not have sufficient domain knowledge and has vague requirements/ideas.</w:t>
       </w:r>
     </w:p>
     <w:p>
@@ -505,15 +519,7 @@
           <w:sz w:val="24"/>
           <w:szCs w:val="24"/>
         </w:rPr>
-        <w:t xml:space="preserve"> Summarize how much time was spent (in total and by each group member) on the steps/activities involved as well as for the delivery as a whole.  Be honest with the time spent, as this information will in no way be used for any gradin</w:t>
-      </w:r>
-      <w:r>
-        <w:rPr>
-          <w:rFonts w:ascii="Times New Roman" w:eastAsia="Times New Roman" w:hAnsi="Times New Roman" w:cs="Times New Roman"/>
-          <w:sz w:val="24"/>
-          <w:szCs w:val="24"/>
-        </w:rPr>
-        <w:t>g.</w:t>
+        <w:t xml:space="preserve"> Summarize how much time was spent (in total and by each group member) on the steps/activities involved as well as for the delivery as a whole.  Be honest with the time spent, as this information will in no way be used for any grading.</w:t>
       </w:r>
     </w:p>
     <w:p>
@@ -585,7 +591,6 @@
               <w:rPr>
                 <w:rFonts w:ascii="Times New Roman" w:eastAsia="Times New Roman" w:hAnsi="Times New Roman" w:cs="Times New Roman"/>
               </w:rPr>
-              <w:lastRenderedPageBreak/>
               <w:t>Task</w:t>
             </w:r>
           </w:p>
@@ -624,12 +629,14 @@
                 <w:rFonts w:ascii="Times New Roman" w:eastAsia="Times New Roman" w:hAnsi="Times New Roman" w:cs="Times New Roman"/>
               </w:rPr>
             </w:pPr>
+            <w:proofErr w:type="spellStart"/>
             <w:r>
               <w:rPr>
                 <w:rFonts w:ascii="Times New Roman" w:eastAsia="Times New Roman" w:hAnsi="Times New Roman" w:cs="Times New Roman"/>
               </w:rPr>
               <w:t>Apoorv</w:t>
             </w:r>
+            <w:proofErr w:type="spellEnd"/>
           </w:p>
         </w:tc>
         <w:tc>
@@ -645,12 +652,14 @@
                 <w:rFonts w:ascii="Times New Roman" w:eastAsia="Times New Roman" w:hAnsi="Times New Roman" w:cs="Times New Roman"/>
               </w:rPr>
             </w:pPr>
+            <w:proofErr w:type="spellStart"/>
             <w:r>
               <w:rPr>
                 <w:rFonts w:ascii="Times New Roman" w:eastAsia="Times New Roman" w:hAnsi="Times New Roman" w:cs="Times New Roman"/>
               </w:rPr>
               <w:t>Divya</w:t>
             </w:r>
+            <w:proofErr w:type="spellEnd"/>
           </w:p>
         </w:tc>
         <w:tc>
@@ -666,12 +675,14 @@
                 <w:rFonts w:ascii="Times New Roman" w:eastAsia="Times New Roman" w:hAnsi="Times New Roman" w:cs="Times New Roman"/>
               </w:rPr>
             </w:pPr>
+            <w:proofErr w:type="spellStart"/>
             <w:r>
               <w:rPr>
                 <w:rFonts w:ascii="Times New Roman" w:eastAsia="Times New Roman" w:hAnsi="Times New Roman" w:cs="Times New Roman"/>
               </w:rPr>
               <w:t>Manik</w:t>
             </w:r>
+            <w:proofErr w:type="spellEnd"/>
           </w:p>
         </w:tc>
         <w:tc>
@@ -708,12 +719,14 @@
                 <w:rFonts w:ascii="Times New Roman" w:eastAsia="Times New Roman" w:hAnsi="Times New Roman" w:cs="Times New Roman"/>
               </w:rPr>
             </w:pPr>
+            <w:proofErr w:type="spellStart"/>
             <w:r>
               <w:rPr>
                 <w:rFonts w:ascii="Times New Roman" w:eastAsia="Times New Roman" w:hAnsi="Times New Roman" w:cs="Times New Roman"/>
               </w:rPr>
               <w:t>Sakib</w:t>
             </w:r>
+            <w:proofErr w:type="spellEnd"/>
           </w:p>
         </w:tc>
       </w:tr>
@@ -1854,24 +1867,31 @@
           <w:sz w:val="24"/>
           <w:szCs w:val="24"/>
         </w:rPr>
-        <w:t>C</w:t>
-      </w:r>
-      <w:r>
-        <w:rPr>
-          <w:rFonts w:ascii="Times New Roman" w:eastAsia="Times New Roman" w:hAnsi="Times New Roman" w:cs="Times New Roman"/>
-          <w:b/>
-          <w:sz w:val="24"/>
-          <w:szCs w:val="24"/>
-        </w:rPr>
-        <w:t>.</w:t>
-      </w:r>
-      <w:r>
-        <w:rPr>
-          <w:rFonts w:ascii="Times New Roman" w:eastAsia="Times New Roman" w:hAnsi="Times New Roman" w:cs="Times New Roman"/>
-          <w:sz w:val="24"/>
-          <w:szCs w:val="24"/>
-        </w:rPr>
-        <w:t xml:space="preserve"> In addition to the material seen in class, what other techniques did you apply for completing  this delivery?</w:t>
+        <w:t>C.</w:t>
+      </w:r>
+      <w:r>
+        <w:rPr>
+          <w:rFonts w:ascii="Times New Roman" w:eastAsia="Times New Roman" w:hAnsi="Times New Roman" w:cs="Times New Roman"/>
+          <w:sz w:val="24"/>
+          <w:szCs w:val="24"/>
+        </w:rPr>
+        <w:t xml:space="preserve"> In addition to the material seen in class, what other techniques did you apply for </w:t>
+      </w:r>
+      <w:r>
+        <w:rPr>
+          <w:rFonts w:ascii="Times New Roman" w:eastAsia="Times New Roman" w:hAnsi="Times New Roman" w:cs="Times New Roman"/>
+          <w:sz w:val="24"/>
+          <w:szCs w:val="24"/>
+        </w:rPr>
+        <w:t>completing this</w:t>
+      </w:r>
+      <w:r>
+        <w:rPr>
+          <w:rFonts w:ascii="Times New Roman" w:eastAsia="Times New Roman" w:hAnsi="Times New Roman" w:cs="Times New Roman"/>
+          <w:sz w:val="24"/>
+          <w:szCs w:val="24"/>
+        </w:rPr>
+        <w:t xml:space="preserve"> delivery?</w:t>
       </w:r>
     </w:p>
     <w:p>
@@ -1955,7 +1975,66 @@
           <w:sz w:val="24"/>
           <w:szCs w:val="24"/>
         </w:rPr>
-        <w:t>Which techniques did not work</w:t>
+        <w:t xml:space="preserve">Which techniques did not </w:t>
+      </w:r>
+      <w:r>
+        <w:rPr>
+          <w:rFonts w:ascii="Times New Roman" w:eastAsia="Times New Roman" w:hAnsi="Times New Roman" w:cs="Times New Roman"/>
+          <w:sz w:val="24"/>
+          <w:szCs w:val="24"/>
+        </w:rPr>
+        <w:t>work?</w:t>
+      </w:r>
+    </w:p>
+    <w:p>
+      <w:pPr>
+        <w:spacing w:line="240" w:lineRule="auto"/>
+        <w:ind w:left="2260"/>
+        <w:rPr>
+          <w:rFonts w:ascii="Times New Roman" w:eastAsia="Times New Roman" w:hAnsi="Times New Roman" w:cs="Times New Roman"/>
+          <w:sz w:val="24"/>
+          <w:szCs w:val="24"/>
+        </w:rPr>
+      </w:pPr>
+      <w:r>
+        <w:rPr>
+          <w:rFonts w:ascii="Times New Roman" w:eastAsia="Times New Roman" w:hAnsi="Times New Roman" w:cs="Times New Roman"/>
+          <w:sz w:val="24"/>
+          <w:szCs w:val="24"/>
+        </w:rPr>
+        <w:t>We tried to use google docs making draft</w:t>
+      </w:r>
+      <w:r>
+        <w:rPr>
+          <w:rFonts w:ascii="Times New Roman" w:eastAsia="Times New Roman" w:hAnsi="Times New Roman" w:cs="Times New Roman"/>
+          <w:sz w:val="24"/>
+          <w:szCs w:val="24"/>
+        </w:rPr>
+        <w:t xml:space="preserve"> and paper review with critiques and comments</w:t>
+      </w:r>
+      <w:r>
+        <w:rPr>
+          <w:rFonts w:ascii="Times New Roman" w:eastAsia="Times New Roman" w:hAnsi="Times New Roman" w:cs="Times New Roman"/>
+          <w:sz w:val="24"/>
+          <w:szCs w:val="24"/>
+        </w:rPr>
+        <w:t xml:space="preserve"> but finally use GitHub for better logging purpose</w:t>
+      </w:r>
+      <w:r>
+        <w:rPr>
+          <w:rFonts w:ascii="Times New Roman" w:eastAsia="Times New Roman" w:hAnsi="Times New Roman" w:cs="Times New Roman"/>
+          <w:sz w:val="24"/>
+          <w:szCs w:val="24"/>
+        </w:rPr>
+        <w:t xml:space="preserve">. Conduct zoom meeting for peer reviews and critiques of each other works that make huge improvements. </w:t>
+      </w:r>
+      <w:r>
+        <w:rPr>
+          <w:rFonts w:ascii="Times New Roman" w:eastAsia="Times New Roman" w:hAnsi="Times New Roman" w:cs="Times New Roman"/>
+          <w:sz w:val="24"/>
+          <w:szCs w:val="24"/>
+        </w:rPr>
+        <w:t xml:space="preserve">  </w:t>
       </w:r>
     </w:p>
     <w:p>
@@ -2169,7 +2248,7 @@
 </file>
 
 <file path=word/numbering.xml><?xml version="1.0" encoding="utf-8"?>
-<w:numbering xmlns:wpc="http://schemas.microsoft.com/office/word/2010/wordprocessingCanvas" xmlns:cx="http://schemas.microsoft.com/office/drawing/2014/chartex" xmlns:cx1="http://schemas.microsoft.com/office/drawing/2015/9/8/chartex" xmlns:cx2="http://schemas.microsoft.com/office/drawing/2015/10/21/chartex" xmlns:cx3="http://schemas.microsoft.com/office/drawing/2016/5/9/chartex" xmlns:cx4="http://schemas.microsoft.com/office/drawing/2016/5/10/chartex" xmlns:cx5="http://schemas.microsoft.com/office/drawing/2016/5/11/chartex" xmlns:cx6="http://schemas.microsoft.com/office/drawing/2016/5/12/chartex" xmlns:cx7="http://schemas.microsoft.com/office/drawing/2016/5/13/chartex" xmlns:cx8="http://schemas.microsoft.com/office/drawing/2016/5/14/chartex" xmlns:mc="http://schemas.openxmlformats.org/markup-compatibility/2006" xmlns:aink="http://schemas.microsoft.com/office/drawing/2016/ink" xmlns:am3d="http://schemas.microsoft.com/office/drawing/2017/model3d" xmlns:o="urn:schemas-microsoft-com:office:office" xmlns:r="http://schemas.openxmlformats.org/officeDocument/2006/relationships" xmlns:m="http://schemas.openxmlformats.org/officeDocument/2006/math" xmlns:v="urn:schemas-microsoft-com:vml" xmlns:wp14="http://schemas.microsoft.com/office/word/2010/wordprocessingDrawing" xmlns:wp="http://schemas.openxmlformats.org/drawingml/2006/wordprocessingDrawing" xmlns:w10="urn:schemas-microsoft-com:office:word" xmlns:w="http://schemas.openxmlformats.org/wordprocessingml/2006/main" xmlns:w14="http://schemas.microsoft.com/office/word/2010/wordml" xmlns:w15="http://schemas.microsoft.com/office/word/2012/wordml" xmlns:w16cex="http://schemas.microsoft.com/office/word/2018/wordml/cex" xmlns:w16cid="http://schemas.microsoft.com/office/word/2016/wordml/cid" xmlns:w16="http://schemas.microsoft.com/office/word/2018/wordml" xmlns:w16se="http://schemas.microsoft.com/office/word/2015/wordml/symex" xmlns:wpg="http://schemas.microsoft.com/office/word/2010/wordprocessingGroup" xmlns:wpi="http://schemas.microsoft.com/office/word/2010/wordprocessingInk" xmlns:wne="http://schemas.microsoft.com/office/word/2006/wordml" xmlns:wps="http://schemas.microsoft.com/office/word/2010/wordprocessingShape" mc:Ignorable="w14 w15 w16se w16cid w16 w16cex wp14">
+<w:numbering xmlns:wpc="http://schemas.microsoft.com/office/word/2010/wordprocessingCanvas" xmlns:cx="http://schemas.microsoft.com/office/drawing/2014/chartex" xmlns:cx1="http://schemas.microsoft.com/office/drawing/2015/9/8/chartex" xmlns:cx2="http://schemas.microsoft.com/office/drawing/2015/10/21/chartex" xmlns:cx3="http://schemas.microsoft.com/office/drawing/2016/5/9/chartex" xmlns:cx4="http://schemas.microsoft.com/office/drawing/2016/5/10/chartex" xmlns:cx5="http://schemas.microsoft.com/office/drawing/2016/5/11/chartex" xmlns:cx6="http://schemas.microsoft.com/office/drawing/2016/5/12/chartex" xmlns:cx7="http://schemas.microsoft.com/office/drawing/2016/5/13/chartex" xmlns:cx8="http://schemas.microsoft.com/office/drawing/2016/5/14/chartex" xmlns:mc="http://schemas.openxmlformats.org/markup-compatibility/2006" xmlns:aink="http://schemas.microsoft.com/office/drawing/2016/ink" xmlns:am3d="http://schemas.microsoft.com/office/drawing/2017/model3d" xmlns:o="urn:schemas-microsoft-com:office:office" xmlns:r="http://schemas.openxmlformats.org/officeDocument/2006/relationships" xmlns:m="http://schemas.openxmlformats.org/officeDocument/2006/math" xmlns:v="urn:schemas-microsoft-com:vml" xmlns:wp14="http://schemas.microsoft.com/office/word/2010/wordprocessingDrawing" xmlns:wp="http://schemas.openxmlformats.org/drawingml/2006/wordprocessingDrawing" xmlns:w10="urn:schemas-microsoft-com:office:word" xmlns:w="http://schemas.openxmlformats.org/wordprocessingml/2006/main" xmlns:w14="http://schemas.microsoft.com/office/word/2010/wordml" xmlns:w15="http://schemas.microsoft.com/office/word/2012/wordml" xmlns:w16cid="http://schemas.microsoft.com/office/word/2016/wordml/cid" xmlns:w16se="http://schemas.microsoft.com/office/word/2015/wordml/symex" xmlns:wpg="http://schemas.microsoft.com/office/word/2010/wordprocessingGroup" xmlns:wpi="http://schemas.microsoft.com/office/word/2010/wordprocessingInk" xmlns:wne="http://schemas.microsoft.com/office/word/2006/wordml" xmlns:wps="http://schemas.microsoft.com/office/word/2010/wordprocessingShape" mc:Ignorable="w14 w15 w16se w16cid wp14">
   <w:abstractNum w:abstractNumId="0" w15:restartNumberingAfterBreak="0">
     <w:nsid w:val="0311421A"/>
     <w:multiLevelType w:val="multilevel"/>
@@ -2986,7 +3065,7 @@
 </file>
 
 <file path=word/styles.xml><?xml version="1.0" encoding="utf-8"?>
-<w:styles xmlns:mc="http://schemas.openxmlformats.org/markup-compatibility/2006" xmlns:r="http://schemas.openxmlformats.org/officeDocument/2006/relationships" xmlns:w="http://schemas.openxmlformats.org/wordprocessingml/2006/main" xmlns:w14="http://schemas.microsoft.com/office/word/2010/wordml" xmlns:w15="http://schemas.microsoft.com/office/word/2012/wordml" xmlns:w16cex="http://schemas.microsoft.com/office/word/2018/wordml/cex" xmlns:w16cid="http://schemas.microsoft.com/office/word/2016/wordml/cid" xmlns:w16="http://schemas.microsoft.com/office/word/2018/wordml" xmlns:w16se="http://schemas.microsoft.com/office/word/2015/wordml/symex" mc:Ignorable="w14 w15 w16se w16cid w16 w16cex">
+<w:styles xmlns:mc="http://schemas.openxmlformats.org/markup-compatibility/2006" xmlns:r="http://schemas.openxmlformats.org/officeDocument/2006/relationships" xmlns:w="http://schemas.openxmlformats.org/wordprocessingml/2006/main" xmlns:w14="http://schemas.microsoft.com/office/word/2010/wordml" xmlns:w15="http://schemas.microsoft.com/office/word/2012/wordml" xmlns:w16cid="http://schemas.microsoft.com/office/word/2016/wordml/cid" xmlns:w16se="http://schemas.microsoft.com/office/word/2015/wordml/symex" mc:Ignorable="w14 w15 w16se w16cid">
   <w:docDefaults>
     <w:rPrDefault>
       <w:rPr>
@@ -3002,7 +3081,7 @@
       </w:pPr>
     </w:pPrDefault>
   </w:docDefaults>
-  <w:latentStyles w:defLockedState="0" w:defUIPriority="99" w:defSemiHidden="0" w:defUnhideWhenUsed="0" w:defQFormat="0" w:count="376">
+  <w:latentStyles w:defLockedState="0" w:defUIPriority="99" w:defSemiHidden="0" w:defUnhideWhenUsed="0" w:defQFormat="0" w:count="377">
     <w:lsdException w:name="Normal" w:uiPriority="0" w:qFormat="1"/>
     <w:lsdException w:name="heading 1" w:uiPriority="9" w:qFormat="1"/>
     <w:lsdException w:name="heading 2" w:semiHidden="1" w:uiPriority="9" w:unhideWhenUsed="1" w:qFormat="1"/>
@@ -3108,7 +3187,6 @@
     <w:lsdException w:name="HTML Sample" w:semiHidden="1" w:unhideWhenUsed="1"/>
     <w:lsdException w:name="HTML Typewriter" w:semiHidden="1" w:unhideWhenUsed="1"/>
     <w:lsdException w:name="HTML Variable" w:semiHidden="1" w:unhideWhenUsed="1"/>
-    <w:lsdException w:name="Normal Table" w:semiHidden="1" w:unhideWhenUsed="1"/>
     <w:lsdException w:name="annotation subject" w:semiHidden="1" w:unhideWhenUsed="1"/>
     <w:lsdException w:name="No List" w:semiHidden="1" w:unhideWhenUsed="1"/>
     <w:lsdException w:name="Outline List 1" w:semiHidden="1" w:unhideWhenUsed="1"/>
@@ -3155,10 +3233,8 @@
     <w:lsdException w:name="Table Subtle 2" w:semiHidden="1" w:unhideWhenUsed="1"/>
     <w:lsdException w:name="Table Web 1" w:semiHidden="1" w:unhideWhenUsed="1"/>
     <w:lsdException w:name="Table Web 2" w:semiHidden="1" w:unhideWhenUsed="1"/>
-    <w:lsdException w:name="Table Web 3" w:semiHidden="1" w:unhideWhenUsed="1"/>
     <w:lsdException w:name="Balloon Text" w:semiHidden="1" w:unhideWhenUsed="1"/>
     <w:lsdException w:name="Table Grid" w:uiPriority="39"/>
-    <w:lsdException w:name="Table Theme" w:semiHidden="1" w:unhideWhenUsed="1"/>
     <w:lsdException w:name="Placeholder Text" w:semiHidden="1"/>
     <w:lsdException w:name="No Spacing" w:uiPriority="1" w:qFormat="1"/>
     <w:lsdException w:name="Light Shading" w:uiPriority="60"/>
@@ -3379,6 +3455,7 @@
     <w:lsdException w:name="Hashtag" w:semiHidden="1" w:unhideWhenUsed="1"/>
     <w:lsdException w:name="Unresolved Mention" w:semiHidden="1" w:unhideWhenUsed="1"/>
     <w:lsdException w:name="Smart Link" w:semiHidden="1" w:unhideWhenUsed="1"/>
+    <w:lsdException w:name="Smart Link Error" w:semiHidden="1" w:unhideWhenUsed="1"/>
   </w:latentStyles>
   <w:style w:type="paragraph" w:default="1" w:styleId="Normal">
     <w:name w:val="Normal"/>

</xml_diff>